<commit_message>
Marker personalizzati + A-Frame test
Creazione marker personalizzato Max (Riconoscimento SUCCESS)
Creazione marker personalizzato dell'azienda (branding)
Esempi di A-Frame (triceratopo)
Update docuementazione
</commit_message>
<xml_diff>
--- a/Documentazione/Documentazione.docx
+++ b/Documentazione/Documentazione.docx
@@ -136,15 +136,7 @@
         </w:numPr>
       </w:pPr>
       <w:r>
-        <w:t xml:space="preserve">Attraverso software di modellazione 3D (es. </w:t>
-      </w:r>
-      <w:proofErr w:type="spellStart"/>
-      <w:r>
-        <w:t>Unity</w:t>
-      </w:r>
-      <w:proofErr w:type="spellEnd"/>
-      <w:r>
-        <w:t>, Blender, …)</w:t>
+        <w:t>Attraverso software di modellazione 3D (es. Unity, Blender, …)</w:t>
       </w:r>
     </w:p>
     <w:p>
@@ -215,23 +207,7 @@
         <w:t>AR.js è una li</w:t>
       </w:r>
       <w:r>
-        <w:t xml:space="preserve">breria </w:t>
-      </w:r>
-      <w:proofErr w:type="spellStart"/>
-      <w:r>
-        <w:t>Javascript</w:t>
-      </w:r>
-      <w:proofErr w:type="spellEnd"/>
-      <w:r>
-        <w:t xml:space="preserve"> per la Realtà Aumentata (o </w:t>
-      </w:r>
-      <w:proofErr w:type="spellStart"/>
-      <w:r>
-        <w:t>Augmented</w:t>
-      </w:r>
-      <w:proofErr w:type="spellEnd"/>
-      <w:r>
-        <w:t xml:space="preserve"> Reality, AR) sul Web.</w:t>
+        <w:t>breria Javascript per la Realtà Aumentata (o Augmented Reality, AR) sul Web.</w:t>
       </w:r>
     </w:p>
     <w:p>
@@ -274,23 +250,7 @@
           <w:b/>
           <w:bCs/>
         </w:rPr>
-        <w:t xml:space="preserve">Location </w:t>
-      </w:r>
-      <w:proofErr w:type="spellStart"/>
-      <w:r>
-        <w:rPr>
-          <w:b/>
-          <w:bCs/>
-        </w:rPr>
-        <w:t>Based</w:t>
-      </w:r>
-      <w:proofErr w:type="spellEnd"/>
-      <w:r>
-        <w:rPr>
-          <w:b/>
-          <w:bCs/>
-        </w:rPr>
-        <w:t xml:space="preserve"> AR</w:t>
+        <w:t>Location Based AR</w:t>
       </w:r>
       <w:r>
         <w:t xml:space="preserve">: vengono utilizzati luoghi e posizioni del mondo reale per mostrare della realtà aumentata attraverso il dispositivo dell’utente. </w:t>
@@ -329,15 +289,7 @@
         <w:t xml:space="preserve">, non serve quindi nessuna installazione ed è </w:t>
       </w:r>
       <w:r>
-        <w:t xml:space="preserve">scritta in </w:t>
-      </w:r>
-      <w:proofErr w:type="spellStart"/>
-      <w:r>
-        <w:t>Javascript</w:t>
-      </w:r>
-      <w:proofErr w:type="spellEnd"/>
-      <w:r>
-        <w:t xml:space="preserve"> basa</w:t>
+        <w:t>scritta in Javascript basa</w:t>
       </w:r>
       <w:r>
         <w:t>ndosi</w:t>
@@ -348,23 +300,7 @@
     </w:p>
     <w:p>
       <w:r>
-        <w:t xml:space="preserve">Funziona inoltre su tutti i telefoni con </w:t>
-      </w:r>
-      <w:proofErr w:type="spellStart"/>
-      <w:r>
-        <w:t>webgl</w:t>
-      </w:r>
-      <w:proofErr w:type="spellEnd"/>
-      <w:r>
-        <w:t xml:space="preserve"> e </w:t>
-      </w:r>
-      <w:proofErr w:type="spellStart"/>
-      <w:r>
-        <w:t>webrtc</w:t>
-      </w:r>
-      <w:proofErr w:type="spellEnd"/>
-      <w:r>
-        <w:t>.</w:t>
+        <w:t>Funziona inoltre su tutti i telefoni con webgl e webrtc.</w:t>
       </w:r>
     </w:p>
     <w:p>
@@ -411,13 +347,8 @@
           <w:numId w:val="1"/>
         </w:numPr>
       </w:pPr>
-      <w:proofErr w:type="spellStart"/>
-      <w:r>
-        <w:t>Ri</w:t>
-      </w:r>
-      <w:proofErr w:type="spellEnd"/>
-      <w:r>
-        <w:t>-creazione del sito web</w:t>
+      <w:r>
+        <w:t>Ri-creazione del sito web</w:t>
       </w:r>
       <w:r>
         <w:t xml:space="preserve"> </w:t>
@@ -431,15 +362,7 @@
         </w:r>
       </w:hyperlink>
       <w:r>
-        <w:t xml:space="preserve"> in locale (tramite </w:t>
-      </w:r>
-      <w:proofErr w:type="spellStart"/>
-      <w:r>
-        <w:t>github</w:t>
-      </w:r>
-      <w:proofErr w:type="spellEnd"/>
-      <w:r>
-        <w:t xml:space="preserve"> </w:t>
+        <w:t xml:space="preserve"> in locale (tramite github </w:t>
       </w:r>
       <w:hyperlink r:id="rId6" w:history="1">
         <w:r>
@@ -450,15 +373,7 @@
         </w:r>
       </w:hyperlink>
       <w:r>
-        <w:t xml:space="preserve"> ) per vederlo </w:t>
-      </w:r>
-      <w:proofErr w:type="spellStart"/>
-      <w:r>
-        <w:t>runnato</w:t>
-      </w:r>
-      <w:proofErr w:type="spellEnd"/>
-      <w:r>
-        <w:t xml:space="preserve"> su un server locale (utilizzato XAMPP e creazione di una nuova directory virtuale)</w:t>
+        <w:t xml:space="preserve"> ) per vederlo runnato su un server locale (utilizzato XAMPP e creazione di una nuova directory virtuale)</w:t>
       </w:r>
     </w:p>
     <w:p>
@@ -472,13 +387,8 @@
         <w:t xml:space="preserve">: </w:t>
       </w:r>
       <w:r>
-        <w:t>test-</w:t>
-      </w:r>
-      <w:proofErr w:type="spellStart"/>
-      <w:r>
-        <w:t>torusknot</w:t>
-      </w:r>
-      <w:proofErr w:type="spellEnd"/>
+        <w:t>test-torusknot</w:t>
+      </w:r>
     </w:p>
     <w:p>
       <w:pPr>
@@ -492,31 +402,7 @@
         <w:t>T</w:t>
       </w:r>
       <w:r>
-        <w:t xml:space="preserve">est di visualizzazione di </w:t>
-      </w:r>
-      <w:proofErr w:type="spellStart"/>
-      <w:r>
-        <w:t>Torus</w:t>
-      </w:r>
-      <w:proofErr w:type="spellEnd"/>
-      <w:r>
-        <w:t xml:space="preserve"> </w:t>
-      </w:r>
-      <w:proofErr w:type="spellStart"/>
-      <w:r>
-        <w:t>Knot</w:t>
-      </w:r>
-      <w:proofErr w:type="spellEnd"/>
-      <w:r>
-        <w:t xml:space="preserve"> (utilizzo webcam del pc + immagine del marker pattern </w:t>
-      </w:r>
-      <w:proofErr w:type="spellStart"/>
-      <w:r>
-        <w:t>Hiro</w:t>
-      </w:r>
-      <w:proofErr w:type="spellEnd"/>
-      <w:r>
-        <w:t xml:space="preserve"> sul cellulare per una corretta visualizzazione)</w:t>
+        <w:t>est di visualizzazione di Torus Knot (utilizzo webcam del pc + immagine del marker pattern Hiro sul cellulare per una corretta visualizzazione)</w:t>
       </w:r>
     </w:p>
     <w:p>
@@ -569,15 +455,7 @@
         <w:t>Attraverso la creazione di pagine di testing con AR.js si può già notare, seppur in modo semplice, l’utilizzo del web per vivere un’esperienza di realtà aumentata. Infatti spostando la sorgente video oppure muovendo il marker si vede che l’oggetto 3D si adatta al movimento (</w:t>
       </w:r>
       <w:r>
-        <w:t>sinistra-destra/</w:t>
-      </w:r>
-      <w:proofErr w:type="spellStart"/>
-      <w:r>
-        <w:t>rimpicciolamento</w:t>
-      </w:r>
-      <w:proofErr w:type="spellEnd"/>
-      <w:r>
-        <w:t>-ingrandimento).</w:t>
+        <w:t>sinistra-destra/rimpicciolamento-ingrandimento).</w:t>
       </w:r>
     </w:p>
     <w:p>
@@ -618,7 +496,6 @@
       <w:r>
         <w:t xml:space="preserve">utilizzata per sviluppare esperienze di realtà aumentata attraverso </w:t>
       </w:r>
-      <w:proofErr w:type="spellStart"/>
       <w:r>
         <w:rPr>
           <w:b/>
@@ -626,11 +503,9 @@
         </w:rPr>
         <w:t>WebARonARKit</w:t>
       </w:r>
-      <w:proofErr w:type="spellEnd"/>
       <w:r>
         <w:t xml:space="preserve"> e </w:t>
       </w:r>
-      <w:proofErr w:type="spellStart"/>
       <w:r>
         <w:rPr>
           <w:b/>
@@ -638,27 +513,13 @@
         </w:rPr>
         <w:t>WebARonARCore</w:t>
       </w:r>
-      <w:proofErr w:type="spellEnd"/>
       <w:r>
         <w:t>.</w:t>
       </w:r>
     </w:p>
     <w:p>
-      <w:proofErr w:type="spellStart"/>
-      <w:r>
-        <w:t>WebARonARKit</w:t>
-      </w:r>
-      <w:proofErr w:type="spellEnd"/>
-      <w:r>
-        <w:t xml:space="preserve"> e </w:t>
-      </w:r>
-      <w:proofErr w:type="spellStart"/>
-      <w:r>
-        <w:t>WebARonARCore</w:t>
-      </w:r>
-      <w:proofErr w:type="spellEnd"/>
-      <w:r>
-        <w:t xml:space="preserve"> sono delle app sperimentali, rispettivamente per iOS e Android, che permettono agli sviluppatori la creazione di realtà aumentata utilizzando il web.</w:t>
+      <w:r>
+        <w:t>WebARonARKit e WebARonARCore sono delle app sperimentali, rispettivamente per iOS e Android, che permettono agli sviluppatori la creazione di realtà aumentata utilizzando il web.</w:t>
       </w:r>
     </w:p>
     <w:p>
@@ -767,15 +628,7 @@
         <w:t xml:space="preserve"> semplice A-frame</w:t>
       </w:r>
       <w:r>
-        <w:t xml:space="preserve"> (Hello </w:t>
-      </w:r>
-      <w:proofErr w:type="spellStart"/>
-      <w:r>
-        <w:t>WebVR</w:t>
-      </w:r>
-      <w:proofErr w:type="spellEnd"/>
-      <w:r>
-        <w:t>)</w:t>
+        <w:t xml:space="preserve"> (Hello WebVR)</w:t>
       </w:r>
       <w:r>
         <w:t xml:space="preserve"> con l’aggiunta di alcuni elementi 3D</w:t>
@@ -792,24 +645,11 @@
       <w:r>
         <w:t>Aprire l’</w:t>
       </w:r>
-      <w:proofErr w:type="spellStart"/>
-      <w:r>
-        <w:t>inspector</w:t>
-      </w:r>
-      <w:proofErr w:type="spellEnd"/>
-      <w:r>
-        <w:t xml:space="preserve"> </w:t>
-      </w:r>
-      <w:r>
-        <w:t>(</w:t>
-      </w:r>
-      <w:proofErr w:type="spellStart"/>
-      <w:r>
-        <w:t>cntrl</w:t>
-      </w:r>
-      <w:proofErr w:type="spellEnd"/>
-      <w:r>
-        <w:t xml:space="preserve"> + alt + i) </w:t>
+      <w:r>
+        <w:t xml:space="preserve">inspector </w:t>
+      </w:r>
+      <w:r>
+        <w:t xml:space="preserve">(cntrl + alt + i) </w:t>
       </w:r>
       <w:r>
         <w:t>per la visualizzazione e il testing</w:t>
@@ -819,6 +659,34 @@
       </w:r>
       <w:r>
         <w:t>postamento dei vari elementi creati</w:t>
+      </w:r>
+    </w:p>
+    <w:p>
+      <w:pPr>
+        <w:pStyle w:val="Paragrafoelenco"/>
+        <w:numPr>
+          <w:ilvl w:val="0"/>
+          <w:numId w:val="1"/>
+        </w:numPr>
+      </w:pPr>
+      <w:r>
+        <w:t xml:space="preserve">Creazione pagina web </w:t>
+      </w:r>
+      <w:hyperlink r:id="rId7" w:history="1">
+        <w:r>
+          <w:rPr>
+            <w:rStyle w:val="Collegamentoipertestuale"/>
+          </w:rPr>
+          <w:t>https://glitch.com/edit/#!/aframe-model-viewer?path=index.html%3A4%3A4</w:t>
+        </w:r>
+      </w:hyperlink>
+      <w:r>
+        <w:t xml:space="preserve"> in locale per testing</w:t>
+      </w:r>
+    </w:p>
+    <w:p>
+      <w:r>
+        <w:t xml:space="preserve">Successivamente le cose iniziano a diventare più complesse, complice anche il fatto della documentazione non troppo dettagliata di AR.js. C’è da ricordare però che stiamo parlando di cutting-edge technology ovvero una tecnologia nuova e presente da poco sul web. </w:t>
       </w:r>
     </w:p>
     <w:p>
@@ -846,10 +714,16 @@
       </w:r>
     </w:p>
     <w:p>
+      <w:pPr>
+        <w:rPr>
+          <w:color w:val="0563C1" w:themeColor="hyperlink"/>
+          <w:u w:val="single"/>
+        </w:rPr>
+      </w:pPr>
       <w:r>
         <w:t xml:space="preserve">Per la creazione di un nuovo marker posso utilizzare il sito </w:t>
       </w:r>
-      <w:hyperlink r:id="rId7" w:history="1">
+      <w:hyperlink r:id="rId8" w:history="1">
         <w:r>
           <w:rPr>
             <w:rStyle w:val="Collegamentoipertestuale"/>
@@ -858,10 +732,242 @@
         </w:r>
       </w:hyperlink>
     </w:p>
+    <w:p>
+      <w:r>
+        <w:t>Considerazioni:</w:t>
+      </w:r>
+    </w:p>
+    <w:p>
+      <w:pPr>
+        <w:pStyle w:val="Paragrafoelenco"/>
+        <w:numPr>
+          <w:ilvl w:val="0"/>
+          <w:numId w:val="11"/>
+        </w:numPr>
+      </w:pPr>
+      <w:r>
+        <w:t>Non tutti i tipi di immagine vanno bene per creare un marker che venga poi riconosciuto</w:t>
+      </w:r>
+    </w:p>
+    <w:p>
+      <w:pPr>
+        <w:pStyle w:val="Paragrafoelenco"/>
+        <w:numPr>
+          <w:ilvl w:val="0"/>
+          <w:numId w:val="11"/>
+        </w:numPr>
+      </w:pPr>
+      <w:r>
+        <w:t>Le immagini non devono essere troppo complesse</w:t>
+      </w:r>
+    </w:p>
+    <w:p>
+      <w:pPr>
+        <w:pStyle w:val="Paragrafoelenco"/>
+        <w:numPr>
+          <w:ilvl w:val="0"/>
+          <w:numId w:val="11"/>
+        </w:numPr>
+      </w:pPr>
+      <w:r>
+        <w:t>Possono esserci colori, ma deve esserci contrasto tra sfondo e simboli</w:t>
+      </w:r>
+    </w:p>
+    <w:p>
+      <w:pPr>
+        <w:pStyle w:val="Paragrafoelenco"/>
+        <w:numPr>
+          <w:ilvl w:val="0"/>
+          <w:numId w:val="11"/>
+        </w:numPr>
+      </w:pPr>
+      <w:r>
+        <w:t>File .patt -&gt; File che verrà utilizzato da AR.js per riconoscere il pattern del marker</w:t>
+      </w:r>
+    </w:p>
+    <w:p>
+      <w:pPr>
+        <w:pStyle w:val="Paragrafoelenco"/>
+        <w:numPr>
+          <w:ilvl w:val="1"/>
+          <w:numId w:val="11"/>
+        </w:numPr>
+      </w:pPr>
+      <w:r>
+        <w:t>4 matrici bidimensionali che contengono 16x48 valori, in cui sono rappresentati i canali RGB</w:t>
+      </w:r>
+    </w:p>
+    <w:p>
+      <w:pPr>
+        <w:pStyle w:val="Paragrafoelenco"/>
+        <w:numPr>
+          <w:ilvl w:val="1"/>
+          <w:numId w:val="11"/>
+        </w:numPr>
+      </w:pPr>
+      <w:r>
+        <w:t>Solitamente file di pattern non validi hanno tutti 0 come valore (immagine completamente nera)</w:t>
+      </w:r>
+    </w:p>
+    <w:p>
+      <w:pPr>
+        <w:pStyle w:val="Paragrafoelenco"/>
+        <w:numPr>
+          <w:ilvl w:val="0"/>
+          <w:numId w:val="11"/>
+        </w:numPr>
+      </w:pPr>
+      <w:r>
+        <w:lastRenderedPageBreak/>
+        <w:t>Pattern ratio &lt;= 0.75 (risultati migliori)</w:t>
+      </w:r>
+    </w:p>
+    <w:p>
+      <w:pPr>
+        <w:rPr>
+          <w:b/>
+          <w:bCs/>
+          <w:sz w:val="24"/>
+          <w:szCs w:val="24"/>
+        </w:rPr>
+      </w:pPr>
+      <w:r>
+        <w:rPr>
+          <w:b/>
+          <w:bCs/>
+          <w:sz w:val="24"/>
+          <w:szCs w:val="24"/>
+        </w:rPr>
+        <w:t>Test Marker personalizzati</w:t>
+      </w:r>
+    </w:p>
+    <w:p>
+      <w:r>
+        <w:t>Creazione</w:t>
+      </w:r>
+      <w:r>
+        <w:t xml:space="preserve"> di vari marker sfondo bianco/grigio </w:t>
+      </w:r>
+    </w:p>
+    <w:p>
+      <w:pPr>
+        <w:pStyle w:val="Paragrafoelenco"/>
+        <w:numPr>
+          <w:ilvl w:val="0"/>
+          <w:numId w:val="8"/>
+        </w:numPr>
+      </w:pPr>
+      <w:r>
+        <w:t>Creazione di 1 marker con sfondo bianco -&gt; Riconoscimento NOT SUCCESS</w:t>
+      </w:r>
+    </w:p>
+    <w:p>
+      <w:pPr>
+        <w:pStyle w:val="Paragrafoelenco"/>
+        <w:numPr>
+          <w:ilvl w:val="0"/>
+          <w:numId w:val="8"/>
+        </w:numPr>
+      </w:pPr>
+      <w:r>
+        <w:t xml:space="preserve">Creazione di 3 marker con sfonfo grigio (più o meno dettagliati) -&gt; Riconoscimento NOT SUCCESS </w:t>
+      </w:r>
+    </w:p>
+    <w:p>
+      <w:r>
+        <w:t xml:space="preserve">Creazione </w:t>
+      </w:r>
+      <w:r>
+        <w:t>marker4</w:t>
+      </w:r>
+    </w:p>
+    <w:p>
+      <w:pPr>
+        <w:pStyle w:val="Paragrafoelenco"/>
+        <w:numPr>
+          <w:ilvl w:val="0"/>
+          <w:numId w:val="9"/>
+        </w:numPr>
+      </w:pPr>
+      <w:r>
+        <w:t>Creazione di 1 marker (marker4) personalizzato (Max) con sfondo bianco</w:t>
+      </w:r>
+    </w:p>
+    <w:p>
+      <w:pPr>
+        <w:pStyle w:val="Paragrafoelenco"/>
+        <w:numPr>
+          <w:ilvl w:val="0"/>
+          <w:numId w:val="9"/>
+        </w:numPr>
+      </w:pPr>
+      <w:r>
+        <w:t>U</w:t>
+      </w:r>
+      <w:r>
+        <w:t xml:space="preserve">tilizzo </w:t>
+      </w:r>
+      <w:r>
+        <w:t xml:space="preserve">di </w:t>
+      </w:r>
+      <w:r>
+        <w:t xml:space="preserve">marker1 </w:t>
+      </w:r>
+      <w:r>
+        <w:t xml:space="preserve">(uguale a marker4 ma con sfondo grigio) </w:t>
+      </w:r>
+      <w:r>
+        <w:t xml:space="preserve">come immagine </w:t>
+      </w:r>
+      <w:r>
+        <w:t>da riconosce</w:t>
+      </w:r>
+    </w:p>
+    <w:p>
+      <w:pPr>
+        <w:pStyle w:val="Paragrafoelenco"/>
+        <w:numPr>
+          <w:ilvl w:val="0"/>
+          <w:numId w:val="9"/>
+        </w:numPr>
+      </w:pPr>
+      <w:r>
+        <w:t>Riconoscimento del software SUCCESS</w:t>
+      </w:r>
+    </w:p>
+    <w:p>
+      <w:pPr>
+        <w:rPr>
+          <w:lang w:val="en-US"/>
+        </w:rPr>
+      </w:pPr>
+      <w:r>
+        <w:rPr>
+          <w:lang w:val="en-US"/>
+        </w:rPr>
+        <w:t>Creazione “Company Marker”: Vegan Solutions (logo vegan/s)</w:t>
+      </w:r>
+    </w:p>
+    <w:p>
+      <w:pPr>
+        <w:pStyle w:val="Paragrafoelenco"/>
+        <w:numPr>
+          <w:ilvl w:val="0"/>
+          <w:numId w:val="10"/>
+        </w:numPr>
+      </w:pPr>
+      <w:r>
+        <w:t xml:space="preserve">Creazione marker aziendale </w:t>
+      </w:r>
+      <w:r>
+        <w:t>(come marker4)</w:t>
+      </w:r>
+    </w:p>
     <w:p/>
     <w:p/>
     <w:p/>
     <w:p/>
+    <w:p/>
     <w:p>
       <w:r>
         <w:br w:type="page"/>
@@ -874,6 +980,7 @@
           <w:bCs/>
           <w:sz w:val="28"/>
           <w:szCs w:val="28"/>
+          <w:lang w:val="en-US"/>
         </w:rPr>
       </w:pPr>
       <w:r>
@@ -882,6 +989,183 @@
           <w:bCs/>
           <w:sz w:val="28"/>
           <w:szCs w:val="28"/>
+          <w:lang w:val="en-US"/>
+        </w:rPr>
+        <w:lastRenderedPageBreak/>
+        <w:t>Link u</w:t>
+      </w:r>
+      <w:r>
+        <w:rPr>
+          <w:b/>
+          <w:bCs/>
+          <w:sz w:val="28"/>
+          <w:szCs w:val="28"/>
+          <w:lang w:val="en-US"/>
+        </w:rPr>
+        <w:t>tili</w:t>
+      </w:r>
+    </w:p>
+    <w:p>
+      <w:pPr>
+        <w:rPr>
+          <w:lang w:val="en-US"/>
+        </w:rPr>
+      </w:pPr>
+      <w:r>
+        <w:rPr>
+          <w:lang w:val="en-US"/>
+        </w:rPr>
+        <w:t xml:space="preserve">Color piker W3Cschool: </w:t>
+      </w:r>
+      <w:hyperlink r:id="rId9" w:history="1">
+        <w:r>
+          <w:rPr>
+            <w:rStyle w:val="Collegamentoipertestuale"/>
+            <w:lang w:val="en-US"/>
+          </w:rPr>
+          <w:t>https://ww</w:t>
+        </w:r>
+        <w:r>
+          <w:rPr>
+            <w:rStyle w:val="Collegamentoipertestuale"/>
+            <w:lang w:val="en-US"/>
+          </w:rPr>
+          <w:t>w</w:t>
+        </w:r>
+        <w:r>
+          <w:rPr>
+            <w:rStyle w:val="Collegamentoipertestuale"/>
+            <w:lang w:val="en-US"/>
+          </w:rPr>
+          <w:t>.w3schools.com/colors/colors_picker.asp</w:t>
+        </w:r>
+      </w:hyperlink>
+    </w:p>
+    <w:p>
+      <w:pPr>
+        <w:rPr>
+          <w:lang w:val="en-US"/>
+        </w:rPr>
+      </w:pPr>
+      <w:r>
+        <w:rPr>
+          <w:lang w:val="en-US"/>
+        </w:rPr>
+        <w:t>Esempi tesi AR</w:t>
+      </w:r>
+    </w:p>
+    <w:p>
+      <w:pPr>
+        <w:pStyle w:val="Paragrafoelenco"/>
+        <w:numPr>
+          <w:ilvl w:val="0"/>
+          <w:numId w:val="7"/>
+        </w:numPr>
+        <w:rPr>
+          <w:lang w:val="en-US"/>
+        </w:rPr>
+      </w:pPr>
+      <w:hyperlink r:id="rId10" w:history="1">
+        <w:r>
+          <w:rPr>
+            <w:rStyle w:val="Collegamentoipertestuale"/>
+            <w:lang w:val="en-US"/>
+          </w:rPr>
+          <w:t>https://webthesis.biblio.polito.it/13182/1/tesi.pdf</w:t>
+        </w:r>
+      </w:hyperlink>
+    </w:p>
+    <w:p>
+      <w:pPr>
+        <w:pStyle w:val="Paragrafoelenco"/>
+        <w:numPr>
+          <w:ilvl w:val="0"/>
+          <w:numId w:val="7"/>
+        </w:numPr>
+        <w:rPr>
+          <w:lang w:val="en-US"/>
+        </w:rPr>
+      </w:pPr>
+      <w:hyperlink r:id="rId11" w:history="1">
+        <w:r>
+          <w:rPr>
+            <w:rStyle w:val="Collegamentoipertestuale"/>
+            <w:lang w:val="en-US"/>
+          </w:rPr>
+          <w:t>http://tesi.cab.unipd.it/57105/1/Elena_Rostellato_2017.pdf</w:t>
+        </w:r>
+      </w:hyperlink>
+    </w:p>
+    <w:p>
+      <w:pPr>
+        <w:pStyle w:val="Paragrafoelenco"/>
+        <w:numPr>
+          <w:ilvl w:val="0"/>
+          <w:numId w:val="7"/>
+        </w:numPr>
+        <w:rPr>
+          <w:lang w:val="en-US"/>
+        </w:rPr>
+      </w:pPr>
+      <w:hyperlink r:id="rId12" w:history="1">
+        <w:r>
+          <w:rPr>
+            <w:rStyle w:val="Collegamentoipertestuale"/>
+            <w:lang w:val="en-US"/>
+          </w:rPr>
+          <w:t>http://dspace.unive.it/bitstream/handle/10579/10683/842282-1210441.pdf?sequence=2</w:t>
+        </w:r>
+      </w:hyperlink>
+    </w:p>
+    <w:p>
+      <w:pPr>
+        <w:pStyle w:val="Paragrafoelenco"/>
+        <w:numPr>
+          <w:ilvl w:val="0"/>
+          <w:numId w:val="7"/>
+        </w:numPr>
+        <w:rPr>
+          <w:lang w:val="en-US"/>
+        </w:rPr>
+      </w:pPr>
+      <w:r>
+        <w:rPr>
+          <w:lang w:val="en-US"/>
+        </w:rPr>
+        <w:t>…</w:t>
+      </w:r>
+    </w:p>
+    <w:p>
+      <w:pPr>
+        <w:rPr>
+          <w:lang w:val="en-US"/>
+        </w:rPr>
+      </w:pPr>
+      <w:r>
+        <w:rPr>
+          <w:b/>
+          <w:bCs/>
+          <w:sz w:val="28"/>
+          <w:szCs w:val="28"/>
+        </w:rPr>
+        <w:br w:type="page"/>
+      </w:r>
+    </w:p>
+    <w:p>
+      <w:pPr>
+        <w:rPr>
+          <w:b/>
+          <w:bCs/>
+          <w:sz w:val="28"/>
+          <w:szCs w:val="28"/>
+        </w:rPr>
+      </w:pPr>
+      <w:r>
+        <w:rPr>
+          <w:b/>
+          <w:bCs/>
+          <w:sz w:val="28"/>
+          <w:szCs w:val="28"/>
         </w:rPr>
         <w:lastRenderedPageBreak/>
         <w:t>Riferimenti</w:t>
@@ -891,7 +1175,7 @@
       <w:r>
         <w:t xml:space="preserve">Realtà aumentata con AR.js: </w:t>
       </w:r>
-      <w:hyperlink r:id="rId8" w:history="1">
+      <w:hyperlink r:id="rId13" w:history="1">
         <w:r>
           <w:rPr>
             <w:rStyle w:val="Collegamentoipertestuale"/>
@@ -904,7 +1188,7 @@
       <w:r>
         <w:t xml:space="preserve">Documentazione ufficiale AR.js: </w:t>
       </w:r>
-      <w:hyperlink r:id="rId9" w:history="1">
+      <w:hyperlink r:id="rId14" w:history="1">
         <w:r>
           <w:rPr>
             <w:rStyle w:val="Collegamentoipertestuale"/>
@@ -919,21 +1203,13 @@
           <w:lang w:val="en-US"/>
         </w:rPr>
       </w:pPr>
-      <w:proofErr w:type="spellStart"/>
       <w:r>
         <w:rPr>
           <w:lang w:val="en-US"/>
         </w:rPr>
-        <w:t>Github</w:t>
-      </w:r>
-      <w:proofErr w:type="spellEnd"/>
-      <w:r>
-        <w:rPr>
-          <w:lang w:val="en-US"/>
-        </w:rPr>
-        <w:t xml:space="preserve"> organization AR.js: </w:t>
-      </w:r>
-      <w:hyperlink r:id="rId10" w:history="1">
+        <w:t xml:space="preserve">Github organization AR.js: </w:t>
+      </w:r>
+      <w:hyperlink r:id="rId15" w:history="1">
         <w:r>
           <w:rPr>
             <w:rStyle w:val="Collegamentoipertestuale"/>
@@ -949,21 +1225,13 @@
           <w:lang w:val="en-US"/>
         </w:rPr>
       </w:pPr>
-      <w:proofErr w:type="spellStart"/>
       <w:r>
         <w:rPr>
           <w:lang w:val="en-US"/>
         </w:rPr>
-        <w:t>Github</w:t>
-      </w:r>
-      <w:proofErr w:type="spellEnd"/>
-      <w:r>
-        <w:rPr>
-          <w:lang w:val="en-US"/>
-        </w:rPr>
-        <w:t xml:space="preserve"> three.ar.js: </w:t>
-      </w:r>
-      <w:hyperlink r:id="rId11" w:history="1">
+        <w:t xml:space="preserve">Github three.ar.js: </w:t>
+      </w:r>
+      <w:hyperlink r:id="rId16" w:history="1">
         <w:r>
           <w:rPr>
             <w:rStyle w:val="Collegamentoipertestuale"/>
@@ -977,7 +1245,7 @@
       <w:r>
         <w:t xml:space="preserve">Documentazione ufficiale A-Frame: </w:t>
       </w:r>
-      <w:hyperlink r:id="rId12" w:history="1">
+      <w:hyperlink r:id="rId17" w:history="1">
         <w:r>
           <w:rPr>
             <w:rStyle w:val="Collegamentoipertestuale"/>
@@ -994,21 +1262,13 @@
           <w:lang w:val="en-US"/>
         </w:rPr>
       </w:pPr>
-      <w:proofErr w:type="spellStart"/>
       <w:r>
         <w:rPr>
           <w:lang w:val="en-US"/>
         </w:rPr>
-        <w:t>Github</w:t>
-      </w:r>
-      <w:proofErr w:type="spellEnd"/>
-      <w:r>
-        <w:rPr>
-          <w:lang w:val="en-US"/>
-        </w:rPr>
-        <w:t xml:space="preserve"> A-Frame Inspector: </w:t>
-      </w:r>
-      <w:hyperlink r:id="rId13" w:history="1">
+        <w:t xml:space="preserve">Github A-Frame Inspector: </w:t>
+      </w:r>
+      <w:hyperlink r:id="rId18" w:history="1">
         <w:r>
           <w:rPr>
             <w:rStyle w:val="Collegamentoipertestuale"/>
@@ -1022,7 +1282,7 @@
       <w:r>
         <w:t xml:space="preserve">Documentazione ufficiale three.js: </w:t>
       </w:r>
-      <w:hyperlink r:id="rId14" w:history="1">
+      <w:hyperlink r:id="rId19" w:history="1">
         <w:r>
           <w:rPr>
             <w:rStyle w:val="Collegamentoipertestuale"/>
@@ -1047,6 +1307,119 @@
 <file path=word/numbering.xml><?xml version="1.0" encoding="utf-8"?>
 <w:numbering xmlns:wpc="http://schemas.microsoft.com/office/word/2010/wordprocessingCanvas" xmlns:cx="http://schemas.microsoft.com/office/drawing/2014/chartex" xmlns:cx1="http://schemas.microsoft.com/office/drawing/2015/9/8/chartex" xmlns:cx2="http://schemas.microsoft.com/office/drawing/2015/10/21/chartex" xmlns:cx3="http://schemas.microsoft.com/office/drawing/2016/5/9/chartex" xmlns:cx4="http://schemas.microsoft.com/office/drawing/2016/5/10/chartex" xmlns:cx5="http://schemas.microsoft.com/office/drawing/2016/5/11/chartex" xmlns:cx6="http://schemas.microsoft.com/office/drawing/2016/5/12/chartex" xmlns:cx7="http://schemas.microsoft.com/office/drawing/2016/5/13/chartex" xmlns:cx8="http://schemas.microsoft.com/office/drawing/2016/5/14/chartex" xmlns:mc="http://schemas.openxmlformats.org/markup-compatibility/2006" xmlns:aink="http://schemas.microsoft.com/office/drawing/2016/ink" xmlns:am3d="http://schemas.microsoft.com/office/drawing/2017/model3d" xmlns:o="urn:schemas-microsoft-com:office:office" xmlns:r="http://schemas.openxmlformats.org/officeDocument/2006/relationships" xmlns:m="http://schemas.openxmlformats.org/officeDocument/2006/math" xmlns:v="urn:schemas-microsoft-com:vml" xmlns:wp14="http://schemas.microsoft.com/office/word/2010/wordprocessingDrawing" xmlns:wp="http://schemas.openxmlformats.org/drawingml/2006/wordprocessingDrawing" xmlns:w10="urn:schemas-microsoft-com:office:word" xmlns:w="http://schemas.openxmlformats.org/wordprocessingml/2006/main" xmlns:w14="http://schemas.microsoft.com/office/word/2010/wordml" xmlns:w15="http://schemas.microsoft.com/office/word/2012/wordml" xmlns:w16cex="http://schemas.microsoft.com/office/word/2018/wordml/cex" xmlns:w16cid="http://schemas.microsoft.com/office/word/2016/wordml/cid" xmlns:w16="http://schemas.microsoft.com/office/word/2018/wordml" xmlns:w16sdtdh="http://schemas.microsoft.com/office/word/2020/wordml/sdtdatahash" xmlns:w16se="http://schemas.microsoft.com/office/word/2015/wordml/symex" xmlns:wpg="http://schemas.microsoft.com/office/word/2010/wordprocessingGroup" xmlns:wpi="http://schemas.microsoft.com/office/word/2010/wordprocessingInk" xmlns:wne="http://schemas.microsoft.com/office/word/2006/wordml" xmlns:wps="http://schemas.microsoft.com/office/word/2010/wordprocessingShape" mc:Ignorable="w14 w15 w16se w16cid w16 w16cex w16sdtdh wp14">
   <w:abstractNum w:abstractNumId="0" w15:restartNumberingAfterBreak="0">
+    <w:nsid w:val="00F85332"/>
+    <w:multiLevelType w:val="hybridMultilevel"/>
+    <w:tmpl w:val="C5AE4F4A"/>
+    <w:lvl w:ilvl="0" w:tplc="04100001">
+      <w:start w:val="1"/>
+      <w:numFmt w:val="bullet"/>
+      <w:lvlText w:val=""/>
+      <w:lvlJc w:val="left"/>
+      <w:pPr>
+        <w:ind w:left="720" w:hanging="360"/>
+      </w:pPr>
+      <w:rPr>
+        <w:rFonts w:ascii="Symbol" w:hAnsi="Symbol" w:hint="default"/>
+      </w:rPr>
+    </w:lvl>
+    <w:lvl w:ilvl="1" w:tplc="04100003">
+      <w:start w:val="1"/>
+      <w:numFmt w:val="bullet"/>
+      <w:lvlText w:val="o"/>
+      <w:lvlJc w:val="left"/>
+      <w:pPr>
+        <w:ind w:left="1440" w:hanging="360"/>
+      </w:pPr>
+      <w:rPr>
+        <w:rFonts w:ascii="Courier New" w:hAnsi="Courier New" w:cs="Courier New" w:hint="default"/>
+      </w:rPr>
+    </w:lvl>
+    <w:lvl w:ilvl="2" w:tplc="04100005" w:tentative="1">
+      <w:start w:val="1"/>
+      <w:numFmt w:val="bullet"/>
+      <w:lvlText w:val=""/>
+      <w:lvlJc w:val="left"/>
+      <w:pPr>
+        <w:ind w:left="2160" w:hanging="360"/>
+      </w:pPr>
+      <w:rPr>
+        <w:rFonts w:ascii="Wingdings" w:hAnsi="Wingdings" w:hint="default"/>
+      </w:rPr>
+    </w:lvl>
+    <w:lvl w:ilvl="3" w:tplc="04100001" w:tentative="1">
+      <w:start w:val="1"/>
+      <w:numFmt w:val="bullet"/>
+      <w:lvlText w:val=""/>
+      <w:lvlJc w:val="left"/>
+      <w:pPr>
+        <w:ind w:left="2880" w:hanging="360"/>
+      </w:pPr>
+      <w:rPr>
+        <w:rFonts w:ascii="Symbol" w:hAnsi="Symbol" w:hint="default"/>
+      </w:rPr>
+    </w:lvl>
+    <w:lvl w:ilvl="4" w:tplc="04100003" w:tentative="1">
+      <w:start w:val="1"/>
+      <w:numFmt w:val="bullet"/>
+      <w:lvlText w:val="o"/>
+      <w:lvlJc w:val="left"/>
+      <w:pPr>
+        <w:ind w:left="3600" w:hanging="360"/>
+      </w:pPr>
+      <w:rPr>
+        <w:rFonts w:ascii="Courier New" w:hAnsi="Courier New" w:cs="Courier New" w:hint="default"/>
+      </w:rPr>
+    </w:lvl>
+    <w:lvl w:ilvl="5" w:tplc="04100005" w:tentative="1">
+      <w:start w:val="1"/>
+      <w:numFmt w:val="bullet"/>
+      <w:lvlText w:val=""/>
+      <w:lvlJc w:val="left"/>
+      <w:pPr>
+        <w:ind w:left="4320" w:hanging="360"/>
+      </w:pPr>
+      <w:rPr>
+        <w:rFonts w:ascii="Wingdings" w:hAnsi="Wingdings" w:hint="default"/>
+      </w:rPr>
+    </w:lvl>
+    <w:lvl w:ilvl="6" w:tplc="04100001" w:tentative="1">
+      <w:start w:val="1"/>
+      <w:numFmt w:val="bullet"/>
+      <w:lvlText w:val=""/>
+      <w:lvlJc w:val="left"/>
+      <w:pPr>
+        <w:ind w:left="5040" w:hanging="360"/>
+      </w:pPr>
+      <w:rPr>
+        <w:rFonts w:ascii="Symbol" w:hAnsi="Symbol" w:hint="default"/>
+      </w:rPr>
+    </w:lvl>
+    <w:lvl w:ilvl="7" w:tplc="04100003" w:tentative="1">
+      <w:start w:val="1"/>
+      <w:numFmt w:val="bullet"/>
+      <w:lvlText w:val="o"/>
+      <w:lvlJc w:val="left"/>
+      <w:pPr>
+        <w:ind w:left="5760" w:hanging="360"/>
+      </w:pPr>
+      <w:rPr>
+        <w:rFonts w:ascii="Courier New" w:hAnsi="Courier New" w:cs="Courier New" w:hint="default"/>
+      </w:rPr>
+    </w:lvl>
+    <w:lvl w:ilvl="8" w:tplc="04100005" w:tentative="1">
+      <w:start w:val="1"/>
+      <w:numFmt w:val="bullet"/>
+      <w:lvlText w:val=""/>
+      <w:lvlJc w:val="left"/>
+      <w:pPr>
+        <w:ind w:left="6480" w:hanging="360"/>
+      </w:pPr>
+      <w:rPr>
+        <w:rFonts w:ascii="Wingdings" w:hAnsi="Wingdings" w:hint="default"/>
+      </w:rPr>
+    </w:lvl>
+  </w:abstractNum>
+  <w:abstractNum w:abstractNumId="1" w15:restartNumberingAfterBreak="0">
     <w:nsid w:val="01EA289D"/>
     <w:multiLevelType w:val="hybridMultilevel"/>
     <w:tmpl w:val="C816AB42"/>
@@ -1159,7 +1532,233 @@
       </w:rPr>
     </w:lvl>
   </w:abstractNum>
-  <w:abstractNum w:abstractNumId="1" w15:restartNumberingAfterBreak="0">
+  <w:abstractNum w:abstractNumId="2" w15:restartNumberingAfterBreak="0">
+    <w:nsid w:val="126C76B9"/>
+    <w:multiLevelType w:val="hybridMultilevel"/>
+    <w:tmpl w:val="D76002F0"/>
+    <w:lvl w:ilvl="0" w:tplc="04100001">
+      <w:start w:val="1"/>
+      <w:numFmt w:val="bullet"/>
+      <w:lvlText w:val=""/>
+      <w:lvlJc w:val="left"/>
+      <w:pPr>
+        <w:ind w:left="720" w:hanging="360"/>
+      </w:pPr>
+      <w:rPr>
+        <w:rFonts w:ascii="Symbol" w:hAnsi="Symbol" w:hint="default"/>
+      </w:rPr>
+    </w:lvl>
+    <w:lvl w:ilvl="1" w:tplc="04100003" w:tentative="1">
+      <w:start w:val="1"/>
+      <w:numFmt w:val="bullet"/>
+      <w:lvlText w:val="o"/>
+      <w:lvlJc w:val="left"/>
+      <w:pPr>
+        <w:ind w:left="1440" w:hanging="360"/>
+      </w:pPr>
+      <w:rPr>
+        <w:rFonts w:ascii="Courier New" w:hAnsi="Courier New" w:cs="Courier New" w:hint="default"/>
+      </w:rPr>
+    </w:lvl>
+    <w:lvl w:ilvl="2" w:tplc="04100005" w:tentative="1">
+      <w:start w:val="1"/>
+      <w:numFmt w:val="bullet"/>
+      <w:lvlText w:val=""/>
+      <w:lvlJc w:val="left"/>
+      <w:pPr>
+        <w:ind w:left="2160" w:hanging="360"/>
+      </w:pPr>
+      <w:rPr>
+        <w:rFonts w:ascii="Wingdings" w:hAnsi="Wingdings" w:hint="default"/>
+      </w:rPr>
+    </w:lvl>
+    <w:lvl w:ilvl="3" w:tplc="04100001" w:tentative="1">
+      <w:start w:val="1"/>
+      <w:numFmt w:val="bullet"/>
+      <w:lvlText w:val=""/>
+      <w:lvlJc w:val="left"/>
+      <w:pPr>
+        <w:ind w:left="2880" w:hanging="360"/>
+      </w:pPr>
+      <w:rPr>
+        <w:rFonts w:ascii="Symbol" w:hAnsi="Symbol" w:hint="default"/>
+      </w:rPr>
+    </w:lvl>
+    <w:lvl w:ilvl="4" w:tplc="04100003" w:tentative="1">
+      <w:start w:val="1"/>
+      <w:numFmt w:val="bullet"/>
+      <w:lvlText w:val="o"/>
+      <w:lvlJc w:val="left"/>
+      <w:pPr>
+        <w:ind w:left="3600" w:hanging="360"/>
+      </w:pPr>
+      <w:rPr>
+        <w:rFonts w:ascii="Courier New" w:hAnsi="Courier New" w:cs="Courier New" w:hint="default"/>
+      </w:rPr>
+    </w:lvl>
+    <w:lvl w:ilvl="5" w:tplc="04100005" w:tentative="1">
+      <w:start w:val="1"/>
+      <w:numFmt w:val="bullet"/>
+      <w:lvlText w:val=""/>
+      <w:lvlJc w:val="left"/>
+      <w:pPr>
+        <w:ind w:left="4320" w:hanging="360"/>
+      </w:pPr>
+      <w:rPr>
+        <w:rFonts w:ascii="Wingdings" w:hAnsi="Wingdings" w:hint="default"/>
+      </w:rPr>
+    </w:lvl>
+    <w:lvl w:ilvl="6" w:tplc="04100001" w:tentative="1">
+      <w:start w:val="1"/>
+      <w:numFmt w:val="bullet"/>
+      <w:lvlText w:val=""/>
+      <w:lvlJc w:val="left"/>
+      <w:pPr>
+        <w:ind w:left="5040" w:hanging="360"/>
+      </w:pPr>
+      <w:rPr>
+        <w:rFonts w:ascii="Symbol" w:hAnsi="Symbol" w:hint="default"/>
+      </w:rPr>
+    </w:lvl>
+    <w:lvl w:ilvl="7" w:tplc="04100003" w:tentative="1">
+      <w:start w:val="1"/>
+      <w:numFmt w:val="bullet"/>
+      <w:lvlText w:val="o"/>
+      <w:lvlJc w:val="left"/>
+      <w:pPr>
+        <w:ind w:left="5760" w:hanging="360"/>
+      </w:pPr>
+      <w:rPr>
+        <w:rFonts w:ascii="Courier New" w:hAnsi="Courier New" w:cs="Courier New" w:hint="default"/>
+      </w:rPr>
+    </w:lvl>
+    <w:lvl w:ilvl="8" w:tplc="04100005" w:tentative="1">
+      <w:start w:val="1"/>
+      <w:numFmt w:val="bullet"/>
+      <w:lvlText w:val=""/>
+      <w:lvlJc w:val="left"/>
+      <w:pPr>
+        <w:ind w:left="6480" w:hanging="360"/>
+      </w:pPr>
+      <w:rPr>
+        <w:rFonts w:ascii="Wingdings" w:hAnsi="Wingdings" w:hint="default"/>
+      </w:rPr>
+    </w:lvl>
+  </w:abstractNum>
+  <w:abstractNum w:abstractNumId="3" w15:restartNumberingAfterBreak="0">
+    <w:nsid w:val="155B6F4B"/>
+    <w:multiLevelType w:val="hybridMultilevel"/>
+    <w:tmpl w:val="B9B27E2A"/>
+    <w:lvl w:ilvl="0" w:tplc="04100001">
+      <w:start w:val="1"/>
+      <w:numFmt w:val="bullet"/>
+      <w:lvlText w:val=""/>
+      <w:lvlJc w:val="left"/>
+      <w:pPr>
+        <w:ind w:left="775" w:hanging="360"/>
+      </w:pPr>
+      <w:rPr>
+        <w:rFonts w:ascii="Symbol" w:hAnsi="Symbol" w:hint="default"/>
+      </w:rPr>
+    </w:lvl>
+    <w:lvl w:ilvl="1" w:tplc="04100003" w:tentative="1">
+      <w:start w:val="1"/>
+      <w:numFmt w:val="bullet"/>
+      <w:lvlText w:val="o"/>
+      <w:lvlJc w:val="left"/>
+      <w:pPr>
+        <w:ind w:left="1495" w:hanging="360"/>
+      </w:pPr>
+      <w:rPr>
+        <w:rFonts w:ascii="Courier New" w:hAnsi="Courier New" w:cs="Courier New" w:hint="default"/>
+      </w:rPr>
+    </w:lvl>
+    <w:lvl w:ilvl="2" w:tplc="04100005" w:tentative="1">
+      <w:start w:val="1"/>
+      <w:numFmt w:val="bullet"/>
+      <w:lvlText w:val=""/>
+      <w:lvlJc w:val="left"/>
+      <w:pPr>
+        <w:ind w:left="2215" w:hanging="360"/>
+      </w:pPr>
+      <w:rPr>
+        <w:rFonts w:ascii="Wingdings" w:hAnsi="Wingdings" w:hint="default"/>
+      </w:rPr>
+    </w:lvl>
+    <w:lvl w:ilvl="3" w:tplc="04100001" w:tentative="1">
+      <w:start w:val="1"/>
+      <w:numFmt w:val="bullet"/>
+      <w:lvlText w:val=""/>
+      <w:lvlJc w:val="left"/>
+      <w:pPr>
+        <w:ind w:left="2935" w:hanging="360"/>
+      </w:pPr>
+      <w:rPr>
+        <w:rFonts w:ascii="Symbol" w:hAnsi="Symbol" w:hint="default"/>
+      </w:rPr>
+    </w:lvl>
+    <w:lvl w:ilvl="4" w:tplc="04100003" w:tentative="1">
+      <w:start w:val="1"/>
+      <w:numFmt w:val="bullet"/>
+      <w:lvlText w:val="o"/>
+      <w:lvlJc w:val="left"/>
+      <w:pPr>
+        <w:ind w:left="3655" w:hanging="360"/>
+      </w:pPr>
+      <w:rPr>
+        <w:rFonts w:ascii="Courier New" w:hAnsi="Courier New" w:cs="Courier New" w:hint="default"/>
+      </w:rPr>
+    </w:lvl>
+    <w:lvl w:ilvl="5" w:tplc="04100005" w:tentative="1">
+      <w:start w:val="1"/>
+      <w:numFmt w:val="bullet"/>
+      <w:lvlText w:val=""/>
+      <w:lvlJc w:val="left"/>
+      <w:pPr>
+        <w:ind w:left="4375" w:hanging="360"/>
+      </w:pPr>
+      <w:rPr>
+        <w:rFonts w:ascii="Wingdings" w:hAnsi="Wingdings" w:hint="default"/>
+      </w:rPr>
+    </w:lvl>
+    <w:lvl w:ilvl="6" w:tplc="04100001" w:tentative="1">
+      <w:start w:val="1"/>
+      <w:numFmt w:val="bullet"/>
+      <w:lvlText w:val=""/>
+      <w:lvlJc w:val="left"/>
+      <w:pPr>
+        <w:ind w:left="5095" w:hanging="360"/>
+      </w:pPr>
+      <w:rPr>
+        <w:rFonts w:ascii="Symbol" w:hAnsi="Symbol" w:hint="default"/>
+      </w:rPr>
+    </w:lvl>
+    <w:lvl w:ilvl="7" w:tplc="04100003" w:tentative="1">
+      <w:start w:val="1"/>
+      <w:numFmt w:val="bullet"/>
+      <w:lvlText w:val="o"/>
+      <w:lvlJc w:val="left"/>
+      <w:pPr>
+        <w:ind w:left="5815" w:hanging="360"/>
+      </w:pPr>
+      <w:rPr>
+        <w:rFonts w:ascii="Courier New" w:hAnsi="Courier New" w:cs="Courier New" w:hint="default"/>
+      </w:rPr>
+    </w:lvl>
+    <w:lvl w:ilvl="8" w:tplc="04100005" w:tentative="1">
+      <w:start w:val="1"/>
+      <w:numFmt w:val="bullet"/>
+      <w:lvlText w:val=""/>
+      <w:lvlJc w:val="left"/>
+      <w:pPr>
+        <w:ind w:left="6535" w:hanging="360"/>
+      </w:pPr>
+      <w:rPr>
+        <w:rFonts w:ascii="Wingdings" w:hAnsi="Wingdings" w:hint="default"/>
+      </w:rPr>
+    </w:lvl>
+  </w:abstractNum>
+  <w:abstractNum w:abstractNumId="4" w15:restartNumberingAfterBreak="0">
     <w:nsid w:val="1A2106EE"/>
     <w:multiLevelType w:val="hybridMultilevel"/>
     <w:tmpl w:val="F48A0A42"/>
@@ -1271,7 +1870,7 @@
       </w:rPr>
     </w:lvl>
   </w:abstractNum>
-  <w:abstractNum w:abstractNumId="2" w15:restartNumberingAfterBreak="0">
+  <w:abstractNum w:abstractNumId="5" w15:restartNumberingAfterBreak="0">
     <w:nsid w:val="26DB63B4"/>
     <w:multiLevelType w:val="hybridMultilevel"/>
     <w:tmpl w:val="8A7C3376"/>
@@ -1384,7 +1983,7 @@
       </w:rPr>
     </w:lvl>
   </w:abstractNum>
-  <w:abstractNum w:abstractNumId="3" w15:restartNumberingAfterBreak="0">
+  <w:abstractNum w:abstractNumId="6" w15:restartNumberingAfterBreak="0">
     <w:nsid w:val="2FC011CB"/>
     <w:multiLevelType w:val="hybridMultilevel"/>
     <w:tmpl w:val="9452BA00"/>
@@ -1497,7 +2096,7 @@
       </w:rPr>
     </w:lvl>
   </w:abstractNum>
-  <w:abstractNum w:abstractNumId="4" w15:restartNumberingAfterBreak="0">
+  <w:abstractNum w:abstractNumId="7" w15:restartNumberingAfterBreak="0">
     <w:nsid w:val="387A4D36"/>
     <w:multiLevelType w:val="hybridMultilevel"/>
     <w:tmpl w:val="DD9EB074"/>
@@ -1610,7 +2209,233 @@
       </w:rPr>
     </w:lvl>
   </w:abstractNum>
-  <w:abstractNum w:abstractNumId="5" w15:restartNumberingAfterBreak="0">
+  <w:abstractNum w:abstractNumId="8" w15:restartNumberingAfterBreak="0">
+    <w:nsid w:val="40431592"/>
+    <w:multiLevelType w:val="hybridMultilevel"/>
+    <w:tmpl w:val="7FF2E920"/>
+    <w:lvl w:ilvl="0" w:tplc="04100001">
+      <w:start w:val="1"/>
+      <w:numFmt w:val="bullet"/>
+      <w:lvlText w:val=""/>
+      <w:lvlJc w:val="left"/>
+      <w:pPr>
+        <w:ind w:left="720" w:hanging="360"/>
+      </w:pPr>
+      <w:rPr>
+        <w:rFonts w:ascii="Symbol" w:hAnsi="Symbol" w:hint="default"/>
+      </w:rPr>
+    </w:lvl>
+    <w:lvl w:ilvl="1" w:tplc="04100003" w:tentative="1">
+      <w:start w:val="1"/>
+      <w:numFmt w:val="bullet"/>
+      <w:lvlText w:val="o"/>
+      <w:lvlJc w:val="left"/>
+      <w:pPr>
+        <w:ind w:left="1440" w:hanging="360"/>
+      </w:pPr>
+      <w:rPr>
+        <w:rFonts w:ascii="Courier New" w:hAnsi="Courier New" w:cs="Courier New" w:hint="default"/>
+      </w:rPr>
+    </w:lvl>
+    <w:lvl w:ilvl="2" w:tplc="04100005" w:tentative="1">
+      <w:start w:val="1"/>
+      <w:numFmt w:val="bullet"/>
+      <w:lvlText w:val=""/>
+      <w:lvlJc w:val="left"/>
+      <w:pPr>
+        <w:ind w:left="2160" w:hanging="360"/>
+      </w:pPr>
+      <w:rPr>
+        <w:rFonts w:ascii="Wingdings" w:hAnsi="Wingdings" w:hint="default"/>
+      </w:rPr>
+    </w:lvl>
+    <w:lvl w:ilvl="3" w:tplc="04100001" w:tentative="1">
+      <w:start w:val="1"/>
+      <w:numFmt w:val="bullet"/>
+      <w:lvlText w:val=""/>
+      <w:lvlJc w:val="left"/>
+      <w:pPr>
+        <w:ind w:left="2880" w:hanging="360"/>
+      </w:pPr>
+      <w:rPr>
+        <w:rFonts w:ascii="Symbol" w:hAnsi="Symbol" w:hint="default"/>
+      </w:rPr>
+    </w:lvl>
+    <w:lvl w:ilvl="4" w:tplc="04100003" w:tentative="1">
+      <w:start w:val="1"/>
+      <w:numFmt w:val="bullet"/>
+      <w:lvlText w:val="o"/>
+      <w:lvlJc w:val="left"/>
+      <w:pPr>
+        <w:ind w:left="3600" w:hanging="360"/>
+      </w:pPr>
+      <w:rPr>
+        <w:rFonts w:ascii="Courier New" w:hAnsi="Courier New" w:cs="Courier New" w:hint="default"/>
+      </w:rPr>
+    </w:lvl>
+    <w:lvl w:ilvl="5" w:tplc="04100005" w:tentative="1">
+      <w:start w:val="1"/>
+      <w:numFmt w:val="bullet"/>
+      <w:lvlText w:val=""/>
+      <w:lvlJc w:val="left"/>
+      <w:pPr>
+        <w:ind w:left="4320" w:hanging="360"/>
+      </w:pPr>
+      <w:rPr>
+        <w:rFonts w:ascii="Wingdings" w:hAnsi="Wingdings" w:hint="default"/>
+      </w:rPr>
+    </w:lvl>
+    <w:lvl w:ilvl="6" w:tplc="04100001" w:tentative="1">
+      <w:start w:val="1"/>
+      <w:numFmt w:val="bullet"/>
+      <w:lvlText w:val=""/>
+      <w:lvlJc w:val="left"/>
+      <w:pPr>
+        <w:ind w:left="5040" w:hanging="360"/>
+      </w:pPr>
+      <w:rPr>
+        <w:rFonts w:ascii="Symbol" w:hAnsi="Symbol" w:hint="default"/>
+      </w:rPr>
+    </w:lvl>
+    <w:lvl w:ilvl="7" w:tplc="04100003" w:tentative="1">
+      <w:start w:val="1"/>
+      <w:numFmt w:val="bullet"/>
+      <w:lvlText w:val="o"/>
+      <w:lvlJc w:val="left"/>
+      <w:pPr>
+        <w:ind w:left="5760" w:hanging="360"/>
+      </w:pPr>
+      <w:rPr>
+        <w:rFonts w:ascii="Courier New" w:hAnsi="Courier New" w:cs="Courier New" w:hint="default"/>
+      </w:rPr>
+    </w:lvl>
+    <w:lvl w:ilvl="8" w:tplc="04100005" w:tentative="1">
+      <w:start w:val="1"/>
+      <w:numFmt w:val="bullet"/>
+      <w:lvlText w:val=""/>
+      <w:lvlJc w:val="left"/>
+      <w:pPr>
+        <w:ind w:left="6480" w:hanging="360"/>
+      </w:pPr>
+      <w:rPr>
+        <w:rFonts w:ascii="Wingdings" w:hAnsi="Wingdings" w:hint="default"/>
+      </w:rPr>
+    </w:lvl>
+  </w:abstractNum>
+  <w:abstractNum w:abstractNumId="9" w15:restartNumberingAfterBreak="0">
+    <w:nsid w:val="4C8E243F"/>
+    <w:multiLevelType w:val="hybridMultilevel"/>
+    <w:tmpl w:val="850C9A54"/>
+    <w:lvl w:ilvl="0" w:tplc="04100001">
+      <w:start w:val="1"/>
+      <w:numFmt w:val="bullet"/>
+      <w:lvlText w:val=""/>
+      <w:lvlJc w:val="left"/>
+      <w:pPr>
+        <w:ind w:left="720" w:hanging="360"/>
+      </w:pPr>
+      <w:rPr>
+        <w:rFonts w:ascii="Symbol" w:hAnsi="Symbol" w:hint="default"/>
+      </w:rPr>
+    </w:lvl>
+    <w:lvl w:ilvl="1" w:tplc="04100003" w:tentative="1">
+      <w:start w:val="1"/>
+      <w:numFmt w:val="bullet"/>
+      <w:lvlText w:val="o"/>
+      <w:lvlJc w:val="left"/>
+      <w:pPr>
+        <w:ind w:left="1440" w:hanging="360"/>
+      </w:pPr>
+      <w:rPr>
+        <w:rFonts w:ascii="Courier New" w:hAnsi="Courier New" w:cs="Courier New" w:hint="default"/>
+      </w:rPr>
+    </w:lvl>
+    <w:lvl w:ilvl="2" w:tplc="04100005" w:tentative="1">
+      <w:start w:val="1"/>
+      <w:numFmt w:val="bullet"/>
+      <w:lvlText w:val=""/>
+      <w:lvlJc w:val="left"/>
+      <w:pPr>
+        <w:ind w:left="2160" w:hanging="360"/>
+      </w:pPr>
+      <w:rPr>
+        <w:rFonts w:ascii="Wingdings" w:hAnsi="Wingdings" w:hint="default"/>
+      </w:rPr>
+    </w:lvl>
+    <w:lvl w:ilvl="3" w:tplc="04100001" w:tentative="1">
+      <w:start w:val="1"/>
+      <w:numFmt w:val="bullet"/>
+      <w:lvlText w:val=""/>
+      <w:lvlJc w:val="left"/>
+      <w:pPr>
+        <w:ind w:left="2880" w:hanging="360"/>
+      </w:pPr>
+      <w:rPr>
+        <w:rFonts w:ascii="Symbol" w:hAnsi="Symbol" w:hint="default"/>
+      </w:rPr>
+    </w:lvl>
+    <w:lvl w:ilvl="4" w:tplc="04100003" w:tentative="1">
+      <w:start w:val="1"/>
+      <w:numFmt w:val="bullet"/>
+      <w:lvlText w:val="o"/>
+      <w:lvlJc w:val="left"/>
+      <w:pPr>
+        <w:ind w:left="3600" w:hanging="360"/>
+      </w:pPr>
+      <w:rPr>
+        <w:rFonts w:ascii="Courier New" w:hAnsi="Courier New" w:cs="Courier New" w:hint="default"/>
+      </w:rPr>
+    </w:lvl>
+    <w:lvl w:ilvl="5" w:tplc="04100005" w:tentative="1">
+      <w:start w:val="1"/>
+      <w:numFmt w:val="bullet"/>
+      <w:lvlText w:val=""/>
+      <w:lvlJc w:val="left"/>
+      <w:pPr>
+        <w:ind w:left="4320" w:hanging="360"/>
+      </w:pPr>
+      <w:rPr>
+        <w:rFonts w:ascii="Wingdings" w:hAnsi="Wingdings" w:hint="default"/>
+      </w:rPr>
+    </w:lvl>
+    <w:lvl w:ilvl="6" w:tplc="04100001" w:tentative="1">
+      <w:start w:val="1"/>
+      <w:numFmt w:val="bullet"/>
+      <w:lvlText w:val=""/>
+      <w:lvlJc w:val="left"/>
+      <w:pPr>
+        <w:ind w:left="5040" w:hanging="360"/>
+      </w:pPr>
+      <w:rPr>
+        <w:rFonts w:ascii="Symbol" w:hAnsi="Symbol" w:hint="default"/>
+      </w:rPr>
+    </w:lvl>
+    <w:lvl w:ilvl="7" w:tplc="04100003" w:tentative="1">
+      <w:start w:val="1"/>
+      <w:numFmt w:val="bullet"/>
+      <w:lvlText w:val="o"/>
+      <w:lvlJc w:val="left"/>
+      <w:pPr>
+        <w:ind w:left="5760" w:hanging="360"/>
+      </w:pPr>
+      <w:rPr>
+        <w:rFonts w:ascii="Courier New" w:hAnsi="Courier New" w:cs="Courier New" w:hint="default"/>
+      </w:rPr>
+    </w:lvl>
+    <w:lvl w:ilvl="8" w:tplc="04100005" w:tentative="1">
+      <w:start w:val="1"/>
+      <w:numFmt w:val="bullet"/>
+      <w:lvlText w:val=""/>
+      <w:lvlJc w:val="left"/>
+      <w:pPr>
+        <w:ind w:left="6480" w:hanging="360"/>
+      </w:pPr>
+      <w:rPr>
+        <w:rFonts w:ascii="Wingdings" w:hAnsi="Wingdings" w:hint="default"/>
+      </w:rPr>
+    </w:lvl>
+  </w:abstractNum>
+  <w:abstractNum w:abstractNumId="10" w15:restartNumberingAfterBreak="0">
     <w:nsid w:val="7AF43FB3"/>
     <w:multiLevelType w:val="hybridMultilevel"/>
     <w:tmpl w:val="75664B0C"/>
@@ -1724,22 +2549,37 @@
     </w:lvl>
   </w:abstractNum>
   <w:num w:numId="1">
+    <w:abstractNumId w:val="10"/>
+  </w:num>
+  <w:num w:numId="2">
+    <w:abstractNumId w:val="1"/>
+  </w:num>
+  <w:num w:numId="3">
+    <w:abstractNumId w:val="4"/>
+  </w:num>
+  <w:num w:numId="4">
+    <w:abstractNumId w:val="7"/>
+  </w:num>
+  <w:num w:numId="5">
     <w:abstractNumId w:val="5"/>
   </w:num>
-  <w:num w:numId="2">
-    <w:abstractNumId w:val="0"/>
+  <w:num w:numId="6">
+    <w:abstractNumId w:val="6"/>
   </w:num>
-  <w:num w:numId="3">
-    <w:abstractNumId w:val="1"/>
+  <w:num w:numId="7">
+    <w:abstractNumId w:val="8"/>
   </w:num>
-  <w:num w:numId="4">
-    <w:abstractNumId w:val="4"/>
+  <w:num w:numId="8">
+    <w:abstractNumId w:val="9"/>
   </w:num>
-  <w:num w:numId="5">
+  <w:num w:numId="9">
+    <w:abstractNumId w:val="3"/>
+  </w:num>
+  <w:num w:numId="10">
     <w:abstractNumId w:val="2"/>
   </w:num>
-  <w:num w:numId="6">
-    <w:abstractNumId w:val="3"/>
+  <w:num w:numId="11">
+    <w:abstractNumId w:val="0"/>
   </w:num>
 </w:numbering>
 </file>
@@ -2204,6 +3044,18 @@
       <w:contextualSpacing/>
     </w:pPr>
   </w:style>
+  <w:style w:type="character" w:styleId="Collegamentovisitato">
+    <w:name w:val="FollowedHyperlink"/>
+    <w:basedOn w:val="Carpredefinitoparagrafo"/>
+    <w:uiPriority w:val="99"/>
+    <w:semiHidden/>
+    <w:unhideWhenUsed/>
+    <w:rsid w:val="00C943AC"/>
+    <w:rPr>
+      <w:color w:val="954F72" w:themeColor="followedHyperlink"/>
+      <w:u w:val="single"/>
+    </w:rPr>
+  </w:style>
 </w:styles>
 </file>
 

</xml_diff>

<commit_message>
Inizio Unity + video demo
Video demo torus + lamborghini (dal sito)
Inizio Unity (file in locale):
Creazione oggetti 3D Unity
Test creazione macchina (stile cartone animato) con Unity
Update documentazione
</commit_message>
<xml_diff>
--- a/Documentazione/Documentazione.docx
+++ b/Documentazione/Documentazione.docx
@@ -68,7 +68,15 @@
         <w:t xml:space="preserve"> un’esperienza di realtà aumentata (AR) sul web</w:t>
       </w:r>
       <w:r>
-        <w:t xml:space="preserve"> (Marker Based)</w:t>
+        <w:t xml:space="preserve"> (Marker </w:t>
+      </w:r>
+      <w:proofErr w:type="spellStart"/>
+      <w:r>
+        <w:t>Based</w:t>
+      </w:r>
+      <w:proofErr w:type="spellEnd"/>
+      <w:r>
+        <w:t>)</w:t>
       </w:r>
       <w:r>
         <w:t>:</w:t>
@@ -142,7 +150,15 @@
         </w:numPr>
       </w:pPr>
       <w:r>
-        <w:t>Attraverso software di modellazione 3D (es. Unity, Blender, …)</w:t>
+        <w:t xml:space="preserve">Attraverso software di modellazione 3D (es. </w:t>
+      </w:r>
+      <w:proofErr w:type="spellStart"/>
+      <w:r>
+        <w:t>Unity</w:t>
+      </w:r>
+      <w:proofErr w:type="spellEnd"/>
+      <w:r>
+        <w:t>, Blender, …)</w:t>
       </w:r>
     </w:p>
     <w:p>
@@ -191,8 +207,13 @@
     </w:p>
     <w:p>
       <w:r>
-        <w:t>AR examples</w:t>
-      </w:r>
+        <w:t xml:space="preserve">AR </w:t>
+      </w:r>
+      <w:proofErr w:type="spellStart"/>
+      <w:r>
+        <w:t>examples</w:t>
+      </w:r>
+      <w:proofErr w:type="spellEnd"/>
     </w:p>
     <w:p>
       <w:pPr>
@@ -203,7 +224,15 @@
         </w:numPr>
       </w:pPr>
       <w:r>
-        <w:t xml:space="preserve">Sito lamborghini: </w:t>
+        <w:t xml:space="preserve">Sito </w:t>
+      </w:r>
+      <w:proofErr w:type="spellStart"/>
+      <w:r>
+        <w:t>lamborghini</w:t>
+      </w:r>
+      <w:proofErr w:type="spellEnd"/>
+      <w:r>
+        <w:t xml:space="preserve">: </w:t>
       </w:r>
       <w:hyperlink r:id="rId5" w:history="1">
         <w:r>
@@ -230,7 +259,23 @@
         <w:t>AR.js è una li</w:t>
       </w:r>
       <w:r>
-        <w:t>breria Javascript per la Realtà Aumentata (o Augmented Reality, AR) sul Web.</w:t>
+        <w:t xml:space="preserve">breria </w:t>
+      </w:r>
+      <w:proofErr w:type="spellStart"/>
+      <w:r>
+        <w:t>Javascript</w:t>
+      </w:r>
+      <w:proofErr w:type="spellEnd"/>
+      <w:r>
+        <w:t xml:space="preserve"> per la Realtà Aumentata (o </w:t>
+      </w:r>
+      <w:proofErr w:type="spellStart"/>
+      <w:r>
+        <w:t>Augmented</w:t>
+      </w:r>
+      <w:proofErr w:type="spellEnd"/>
+      <w:r>
+        <w:t xml:space="preserve"> Reality, AR) sul Web.</w:t>
       </w:r>
     </w:p>
     <w:p>
@@ -273,7 +318,23 @@
           <w:b/>
           <w:bCs/>
         </w:rPr>
-        <w:t>Location Based AR</w:t>
+        <w:t xml:space="preserve">Location </w:t>
+      </w:r>
+      <w:proofErr w:type="spellStart"/>
+      <w:r>
+        <w:rPr>
+          <w:b/>
+          <w:bCs/>
+        </w:rPr>
+        <w:t>Based</w:t>
+      </w:r>
+      <w:proofErr w:type="spellEnd"/>
+      <w:r>
+        <w:rPr>
+          <w:b/>
+          <w:bCs/>
+        </w:rPr>
+        <w:t xml:space="preserve"> AR</w:t>
       </w:r>
       <w:r>
         <w:t xml:space="preserve">: vengono utilizzati luoghi e posizioni del mondo reale per mostrare della realtà aumentata attraverso il dispositivo dell’utente. </w:t>
@@ -312,7 +373,15 @@
         <w:t xml:space="preserve">, non serve quindi nessuna installazione ed è </w:t>
       </w:r>
       <w:r>
-        <w:t>scritta in Javascript basa</w:t>
+        <w:t xml:space="preserve">scritta in </w:t>
+      </w:r>
+      <w:proofErr w:type="spellStart"/>
+      <w:r>
+        <w:t>Javascript</w:t>
+      </w:r>
+      <w:proofErr w:type="spellEnd"/>
+      <w:r>
+        <w:t xml:space="preserve"> basa</w:t>
       </w:r>
       <w:r>
         <w:t>ndosi</w:t>
@@ -323,7 +392,23 @@
     </w:p>
     <w:p>
       <w:r>
-        <w:t>Funziona inoltre su tutti i telefoni con webgl e webrtc.</w:t>
+        <w:t xml:space="preserve">Funziona inoltre su tutti i telefoni con </w:t>
+      </w:r>
+      <w:proofErr w:type="spellStart"/>
+      <w:r>
+        <w:t>webgl</w:t>
+      </w:r>
+      <w:proofErr w:type="spellEnd"/>
+      <w:r>
+        <w:t xml:space="preserve"> e </w:t>
+      </w:r>
+      <w:proofErr w:type="spellStart"/>
+      <w:r>
+        <w:t>webrtc</w:t>
+      </w:r>
+      <w:proofErr w:type="spellEnd"/>
+      <w:r>
+        <w:t>.</w:t>
       </w:r>
     </w:p>
     <w:p>
@@ -370,8 +455,13 @@
           <w:numId w:val="1"/>
         </w:numPr>
       </w:pPr>
-      <w:r>
-        <w:t>Ri-creazione del sito web</w:t>
+      <w:proofErr w:type="spellStart"/>
+      <w:r>
+        <w:t>Ri</w:t>
+      </w:r>
+      <w:proofErr w:type="spellEnd"/>
+      <w:r>
+        <w:t>-creazione del sito web</w:t>
       </w:r>
       <w:r>
         <w:t xml:space="preserve"> </w:t>
@@ -385,7 +475,15 @@
         </w:r>
       </w:hyperlink>
       <w:r>
-        <w:t xml:space="preserve"> in locale (tramite github </w:t>
+        <w:t xml:space="preserve"> in locale (tramite </w:t>
+      </w:r>
+      <w:proofErr w:type="spellStart"/>
+      <w:r>
+        <w:t>github</w:t>
+      </w:r>
+      <w:proofErr w:type="spellEnd"/>
+      <w:r>
+        <w:t xml:space="preserve"> </w:t>
       </w:r>
       <w:hyperlink r:id="rId7" w:history="1">
         <w:r>
@@ -396,7 +494,15 @@
         </w:r>
       </w:hyperlink>
       <w:r>
-        <w:t xml:space="preserve"> ) per vederlo runnato su un server locale (utilizzato XAMPP e creazione di una nuova directory virtuale)</w:t>
+        <w:t xml:space="preserve"> ) per vederlo </w:t>
+      </w:r>
+      <w:proofErr w:type="spellStart"/>
+      <w:r>
+        <w:t>runnato</w:t>
+      </w:r>
+      <w:proofErr w:type="spellEnd"/>
+      <w:r>
+        <w:t xml:space="preserve"> su un server locale (utilizzato XAMPP e creazione di una nuova directory virtuale)</w:t>
       </w:r>
     </w:p>
     <w:p>
@@ -414,8 +520,13 @@
         <w:t xml:space="preserve"> </w:t>
       </w:r>
       <w:r>
-        <w:t>test-torusknot</w:t>
-      </w:r>
+        <w:t>test-</w:t>
+      </w:r>
+      <w:proofErr w:type="spellStart"/>
+      <w:r>
+        <w:t>torusknot</w:t>
+      </w:r>
+      <w:proofErr w:type="spellEnd"/>
     </w:p>
     <w:p>
       <w:pPr>
@@ -429,7 +540,31 @@
         <w:t>T</w:t>
       </w:r>
       <w:r>
-        <w:t>est di visualizzazione di Torus Knot (utilizzo webcam del pc + immagine del marker pattern Hiro sul cellulare per una corretta visualizzazione)</w:t>
+        <w:t xml:space="preserve">est di visualizzazione di </w:t>
+      </w:r>
+      <w:proofErr w:type="spellStart"/>
+      <w:r>
+        <w:t>Torus</w:t>
+      </w:r>
+      <w:proofErr w:type="spellEnd"/>
+      <w:r>
+        <w:t xml:space="preserve"> </w:t>
+      </w:r>
+      <w:proofErr w:type="spellStart"/>
+      <w:r>
+        <w:t>Knot</w:t>
+      </w:r>
+      <w:proofErr w:type="spellEnd"/>
+      <w:r>
+        <w:t xml:space="preserve"> (utilizzo webcam del pc + immagine del marker pattern </w:t>
+      </w:r>
+      <w:proofErr w:type="spellStart"/>
+      <w:r>
+        <w:t>Hiro</w:t>
+      </w:r>
+      <w:proofErr w:type="spellEnd"/>
+      <w:r>
+        <w:t xml:space="preserve"> sul cellulare per una corretta visualizzazione)</w:t>
       </w:r>
     </w:p>
     <w:p>
@@ -487,7 +622,15 @@
         <w:t>Attraverso la creazione di pagine di testing con AR.js si può già notare, seppur in modo semplice, l’utilizzo del web per vivere un’esperienza di realtà aumentata. Infatti spostando la sorgente video oppure muovendo il marker si vede che l’oggetto 3D si adatta al movimento (</w:t>
       </w:r>
       <w:r>
-        <w:t>sinistra-destra/rimpicciolamento-ingrandimento).</w:t>
+        <w:t>sinistra-destra/</w:t>
+      </w:r>
+      <w:proofErr w:type="spellStart"/>
+      <w:r>
+        <w:t>rimpicciolamento</w:t>
+      </w:r>
+      <w:proofErr w:type="spellEnd"/>
+      <w:r>
+        <w:t>-ingrandimento).</w:t>
       </w:r>
     </w:p>
     <w:p>
@@ -528,6 +671,7 @@
       <w:r>
         <w:t xml:space="preserve">utilizzata per sviluppare esperienze di realtà aumentata attraverso </w:t>
       </w:r>
+      <w:proofErr w:type="spellStart"/>
       <w:r>
         <w:rPr>
           <w:b/>
@@ -535,9 +679,11 @@
         </w:rPr>
         <w:t>WebARonARKit</w:t>
       </w:r>
+      <w:proofErr w:type="spellEnd"/>
       <w:r>
         <w:t xml:space="preserve"> e </w:t>
       </w:r>
+      <w:proofErr w:type="spellStart"/>
       <w:r>
         <w:rPr>
           <w:b/>
@@ -545,13 +691,27 @@
         </w:rPr>
         <w:t>WebARonARCore</w:t>
       </w:r>
+      <w:proofErr w:type="spellEnd"/>
       <w:r>
         <w:t>.</w:t>
       </w:r>
     </w:p>
     <w:p>
-      <w:r>
-        <w:t>WebARonARKit e WebARonARCore sono delle app sperimentali, rispettivamente per iOS e Android, che permettono agli sviluppatori la creazione di realtà aumentata utilizzando il web.</w:t>
+      <w:proofErr w:type="spellStart"/>
+      <w:r>
+        <w:t>WebARonARKit</w:t>
+      </w:r>
+      <w:proofErr w:type="spellEnd"/>
+      <w:r>
+        <w:t xml:space="preserve"> e </w:t>
+      </w:r>
+      <w:proofErr w:type="spellStart"/>
+      <w:r>
+        <w:t>WebARonARCore</w:t>
+      </w:r>
+      <w:proofErr w:type="spellEnd"/>
+      <w:r>
+        <w:t xml:space="preserve"> sono delle app sperimentali, rispettivamente per iOS e Android, che permettono agli sviluppatori la creazione di realtà aumentata utilizzando il web.</w:t>
       </w:r>
     </w:p>
     <w:p>
@@ -660,7 +820,15 @@
         <w:t xml:space="preserve"> semplice A-frame</w:t>
       </w:r>
       <w:r>
-        <w:t xml:space="preserve"> (Hello WebVR)</w:t>
+        <w:t xml:space="preserve"> (Hello </w:t>
+      </w:r>
+      <w:proofErr w:type="spellStart"/>
+      <w:r>
+        <w:t>WebVR</w:t>
+      </w:r>
+      <w:proofErr w:type="spellEnd"/>
+      <w:r>
+        <w:t>)</w:t>
       </w:r>
       <w:r>
         <w:t xml:space="preserve"> con l’aggiunta di alcuni elementi 3D</w:t>
@@ -677,11 +845,24 @@
       <w:r>
         <w:t>Aprire l’</w:t>
       </w:r>
-      <w:r>
-        <w:t xml:space="preserve">inspector </w:t>
-      </w:r>
-      <w:r>
-        <w:t xml:space="preserve">(cntrl + alt + i) </w:t>
+      <w:proofErr w:type="spellStart"/>
+      <w:r>
+        <w:t>inspector</w:t>
+      </w:r>
+      <w:proofErr w:type="spellEnd"/>
+      <w:r>
+        <w:t xml:space="preserve"> </w:t>
+      </w:r>
+      <w:r>
+        <w:t>(</w:t>
+      </w:r>
+      <w:proofErr w:type="spellStart"/>
+      <w:r>
+        <w:t>cntrl</w:t>
+      </w:r>
+      <w:proofErr w:type="spellEnd"/>
+      <w:r>
+        <w:t xml:space="preserve"> + alt + i) </w:t>
       </w:r>
       <w:r>
         <w:t>per la visualizzazione e il testing</w:t>
@@ -718,7 +899,23 @@
     </w:p>
     <w:p>
       <w:r>
-        <w:t xml:space="preserve">Successivamente le cose iniziano a diventare più complesse, complice anche il fatto della documentazione non troppo dettagliata di AR.js. C’è da ricordare però che stiamo parlando di cutting-edge technology ovvero una tecnologia nuova e presente da poco sul web. </w:t>
+        <w:t>Successivamente le cose iniziano a diventare più complesse, complice anche il fatto della documentazione non troppo dettagliata di AR.js. C’è da ricordare però che stiamo parlando di cutting-</w:t>
+      </w:r>
+      <w:proofErr w:type="spellStart"/>
+      <w:r>
+        <w:t>edge</w:t>
+      </w:r>
+      <w:proofErr w:type="spellEnd"/>
+      <w:r>
+        <w:t xml:space="preserve"> </w:t>
+      </w:r>
+      <w:proofErr w:type="spellStart"/>
+      <w:r>
+        <w:t>technology</w:t>
+      </w:r>
+      <w:proofErr w:type="spellEnd"/>
+      <w:r>
+        <w:t xml:space="preserve"> ovvero una tecnologia nuova e presente da poco sul web. </w:t>
       </w:r>
     </w:p>
     <w:p>
@@ -814,7 +1011,15 @@
         </w:numPr>
       </w:pPr>
       <w:r>
-        <w:t>File .patt -&gt; File che verrà utilizzato da AR.js per riconoscere il pattern del marker</w:t>
+        <w:t>File .</w:t>
+      </w:r>
+      <w:proofErr w:type="spellStart"/>
+      <w:r>
+        <w:t>patt</w:t>
+      </w:r>
+      <w:proofErr w:type="spellEnd"/>
+      <w:r>
+        <w:t xml:space="preserve"> -&gt; File che verrà utilizzato da AR.js per riconoscere il pattern del marker</w:t>
       </w:r>
     </w:p>
     <w:p>
@@ -902,7 +1107,15 @@
         </w:numPr>
       </w:pPr>
       <w:r>
-        <w:t xml:space="preserve">Creazione di 3 marker con sfonfo grigio (più o meno dettagliati) -&gt; Riconoscimento NOT SUCCESS </w:t>
+        <w:t xml:space="preserve">Creazione di 3 marker con </w:t>
+      </w:r>
+      <w:proofErr w:type="spellStart"/>
+      <w:r>
+        <w:t>sfonfo</w:t>
+      </w:r>
+      <w:proofErr w:type="spellEnd"/>
+      <w:r>
+        <w:t xml:space="preserve"> grigio (più o meno dettagliati) -&gt; Riconoscimento NOT SUCCESS </w:t>
       </w:r>
     </w:p>
     <w:p>
@@ -973,11 +1186,19 @@
           <w:lang w:val="en-US"/>
         </w:rPr>
       </w:pPr>
+      <w:proofErr w:type="spellStart"/>
       <w:r>
         <w:rPr>
           <w:lang w:val="en-US"/>
         </w:rPr>
-        <w:t>Creazione “Company Marker”: Vegan Solutions (logo vegan/s)</w:t>
+        <w:t>Creazione</w:t>
+      </w:r>
+      <w:proofErr w:type="spellEnd"/>
+      <w:r>
+        <w:rPr>
+          <w:lang w:val="en-US"/>
+        </w:rPr>
+        <w:t xml:space="preserve"> “Company Marker”: Vegan Solutions (logo vegan/s)</w:t>
       </w:r>
     </w:p>
     <w:p>
@@ -1045,7 +1266,47 @@
         </w:numPr>
       </w:pPr>
       <w:r>
-        <w:t>Modificare file di xampp -&gt; httpd-xampp.conf (Require all granted)</w:t>
+        <w:t xml:space="preserve">Modificare file di </w:t>
+      </w:r>
+      <w:proofErr w:type="spellStart"/>
+      <w:r>
+        <w:t>xampp</w:t>
+      </w:r>
+      <w:proofErr w:type="spellEnd"/>
+      <w:r>
+        <w:t xml:space="preserve"> -&gt; </w:t>
+      </w:r>
+      <w:proofErr w:type="spellStart"/>
+      <w:r>
+        <w:t>httpd-xampp.conf</w:t>
+      </w:r>
+      <w:proofErr w:type="spellEnd"/>
+      <w:r>
+        <w:t xml:space="preserve"> (</w:t>
+      </w:r>
+      <w:proofErr w:type="spellStart"/>
+      <w:r>
+        <w:t>Require</w:t>
+      </w:r>
+      <w:proofErr w:type="spellEnd"/>
+      <w:r>
+        <w:t xml:space="preserve"> </w:t>
+      </w:r>
+      <w:proofErr w:type="spellStart"/>
+      <w:r>
+        <w:t>all</w:t>
+      </w:r>
+      <w:proofErr w:type="spellEnd"/>
+      <w:r>
+        <w:t xml:space="preserve"> </w:t>
+      </w:r>
+      <w:proofErr w:type="spellStart"/>
+      <w:r>
+        <w:t>granted</w:t>
+      </w:r>
+      <w:proofErr w:type="spellEnd"/>
+      <w:r>
+        <w:t>)</w:t>
       </w:r>
     </w:p>
     <w:p>
@@ -1056,8 +1317,13 @@
           <w:numId w:val="10"/>
         </w:numPr>
       </w:pPr>
-      <w:r>
-        <w:t>Restart XAMPP e avviare Apache web server</w:t>
+      <w:proofErr w:type="spellStart"/>
+      <w:r>
+        <w:t>Restart</w:t>
+      </w:r>
+      <w:proofErr w:type="spellEnd"/>
+      <w:r>
+        <w:t xml:space="preserve"> XAMPP e avviare Apache web server</w:t>
       </w:r>
     </w:p>
     <w:p>
@@ -1095,7 +1361,15 @@
     </w:p>
     <w:p>
       <w:r>
-        <w:t>Tutto molto bello ma rimane il problema dell’https, ovvero per avere l’accesso alla fotocamera serve una connessione protetta.</w:t>
+        <w:t>Tutto molto bello ma rimane il problema dell’</w:t>
+      </w:r>
+      <w:proofErr w:type="spellStart"/>
+      <w:r>
+        <w:t>https</w:t>
+      </w:r>
+      <w:proofErr w:type="spellEnd"/>
+      <w:r>
+        <w:t>, ovvero per avere l’accesso alla fotocamera serve una connessione protetta.</w:t>
       </w:r>
     </w:p>
     <w:p>
@@ -1109,11 +1383,33 @@
           <w:lang w:val="en-US"/>
         </w:rPr>
       </w:pPr>
+      <w:proofErr w:type="spellStart"/>
       <w:r>
         <w:rPr>
           <w:lang w:val="en-US"/>
         </w:rPr>
-        <w:t xml:space="preserve">Soluzione migliore -&gt; </w:t>
+        <w:t>Soluzione</w:t>
+      </w:r>
+      <w:proofErr w:type="spellEnd"/>
+      <w:r>
+        <w:rPr>
+          <w:lang w:val="en-US"/>
+        </w:rPr>
+        <w:t xml:space="preserve"> </w:t>
+      </w:r>
+      <w:proofErr w:type="spellStart"/>
+      <w:r>
+        <w:rPr>
+          <w:lang w:val="en-US"/>
+        </w:rPr>
+        <w:t>migliore</w:t>
+      </w:r>
+      <w:proofErr w:type="spellEnd"/>
+      <w:r>
+        <w:rPr>
+          <w:lang w:val="en-US"/>
+        </w:rPr>
+        <w:t xml:space="preserve"> -&gt; </w:t>
       </w:r>
       <w:hyperlink r:id="rId10" w:history="1">
         <w:r>
@@ -1149,7 +1445,23 @@
         <w:t>Soluzione palesemente adottata da m</w:t>
       </w:r>
       <w:r>
-        <w:t xml:space="preserve">e -&gt; mettere https davanti all’url </w:t>
+        <w:t xml:space="preserve">e -&gt; mettere </w:t>
+      </w:r>
+      <w:proofErr w:type="spellStart"/>
+      <w:r>
+        <w:t>https</w:t>
+      </w:r>
+      <w:proofErr w:type="spellEnd"/>
+      <w:r>
+        <w:t xml:space="preserve"> davanti </w:t>
+      </w:r>
+      <w:proofErr w:type="spellStart"/>
+      <w:r>
+        <w:t>all’url</w:t>
+      </w:r>
+      <w:proofErr w:type="spellEnd"/>
+      <w:r>
+        <w:t xml:space="preserve"> </w:t>
       </w:r>
       <w:r>
         <w:rPr>
@@ -1170,11 +1482,33 @@
         </mc:AlternateContent>
       </w:r>
     </w:p>
+    <w:p>
+      <w:pPr>
+        <w:rPr>
+          <w:b/>
+          <w:bCs/>
+          <w:sz w:val="28"/>
+          <w:szCs w:val="28"/>
+        </w:rPr>
+      </w:pPr>
+      <w:proofErr w:type="spellStart"/>
+      <w:r>
+        <w:rPr>
+          <w:b/>
+          <w:bCs/>
+          <w:sz w:val="28"/>
+          <w:szCs w:val="28"/>
+        </w:rPr>
+        <w:t>Unity</w:t>
+      </w:r>
+      <w:proofErr w:type="spellEnd"/>
+    </w:p>
     <w:p/>
     <w:p/>
     <w:p/>
     <w:p/>
     <w:p/>
+    <w:p/>
     <w:p>
       <w:r>
         <w:rPr>
@@ -1183,6 +1517,7 @@
           <w:sz w:val="28"/>
           <w:szCs w:val="28"/>
         </w:rPr>
+        <w:lastRenderedPageBreak/>
         <w:br w:type="page"/>
       </w:r>
     </w:p>
@@ -1260,11 +1595,19 @@
           <w:lang w:val="en-US"/>
         </w:rPr>
       </w:pPr>
+      <w:proofErr w:type="spellStart"/>
       <w:r>
         <w:rPr>
           <w:lang w:val="en-US"/>
         </w:rPr>
-        <w:t xml:space="preserve">Github organization AR.js: </w:t>
+        <w:t>Github</w:t>
+      </w:r>
+      <w:proofErr w:type="spellEnd"/>
+      <w:r>
+        <w:rPr>
+          <w:lang w:val="en-US"/>
+        </w:rPr>
+        <w:t xml:space="preserve"> organization AR.js: </w:t>
       </w:r>
       <w:hyperlink r:id="rId14" w:history="1">
         <w:r>
@@ -1282,11 +1625,19 @@
           <w:lang w:val="en-US"/>
         </w:rPr>
       </w:pPr>
+      <w:proofErr w:type="spellStart"/>
       <w:r>
         <w:rPr>
           <w:lang w:val="en-US"/>
         </w:rPr>
-        <w:t xml:space="preserve">Github three.ar.js: </w:t>
+        <w:t>Github</w:t>
+      </w:r>
+      <w:proofErr w:type="spellEnd"/>
+      <w:r>
+        <w:rPr>
+          <w:lang w:val="en-US"/>
+        </w:rPr>
+        <w:t xml:space="preserve"> three.ar.js: </w:t>
       </w:r>
       <w:hyperlink r:id="rId15" w:history="1">
         <w:r>
@@ -1319,11 +1670,19 @@
           <w:lang w:val="en-US"/>
         </w:rPr>
       </w:pPr>
+      <w:proofErr w:type="spellStart"/>
       <w:r>
         <w:rPr>
           <w:lang w:val="en-US"/>
         </w:rPr>
-        <w:t xml:space="preserve">Github A-Frame Inspector: </w:t>
+        <w:t>Github</w:t>
+      </w:r>
+      <w:proofErr w:type="spellEnd"/>
+      <w:r>
+        <w:rPr>
+          <w:lang w:val="en-US"/>
+        </w:rPr>
+        <w:t xml:space="preserve"> A-Frame Inspector: </w:t>
       </w:r>
       <w:hyperlink r:id="rId17" w:history="1">
         <w:r>
@@ -1359,8 +1718,13 @@
           <w:rStyle w:val="Collegamentoipertestuale"/>
         </w:rPr>
       </w:pPr>
-      <w:r>
-        <w:t xml:space="preserve">Xampp da mobile: </w:t>
+      <w:proofErr w:type="spellStart"/>
+      <w:r>
+        <w:t>Xampp</w:t>
+      </w:r>
+      <w:proofErr w:type="spellEnd"/>
+      <w:r>
+        <w:t xml:space="preserve"> da mobile: </w:t>
       </w:r>
       <w:hyperlink r:id="rId19" w:history="1">
         <w:r>
@@ -1378,6 +1742,11 @@
           <w:ilvl w:val="0"/>
           <w:numId w:val="13"/>
         </w:numPr>
+        <w:rPr>
+          <w:rStyle w:val="Collegamentoipertestuale"/>
+          <w:color w:val="auto"/>
+          <w:u w:val="none"/>
+        </w:rPr>
       </w:pPr>
       <w:hyperlink r:id="rId20" w:history="1">
         <w:r>
@@ -1388,6 +1757,24 @@
         </w:r>
       </w:hyperlink>
     </w:p>
+    <w:p>
+      <w:proofErr w:type="spellStart"/>
+      <w:r>
+        <w:t>Unity</w:t>
+      </w:r>
+      <w:proofErr w:type="spellEnd"/>
+      <w:r>
+        <w:t xml:space="preserve"> (creazione macchina): </w:t>
+      </w:r>
+      <w:hyperlink r:id="rId21" w:history="1">
+        <w:r>
+          <w:rPr>
+            <w:rStyle w:val="Collegamentoipertestuale"/>
+          </w:rPr>
+          <w:t>https://www.html.it/pag/383900/unity-creare-modello-3d-macchina/</w:t>
+        </w:r>
+      </w:hyperlink>
+    </w:p>
     <w:p/>
     <w:p/>
     <w:p/>
@@ -1395,6 +1782,7 @@
     <w:p/>
     <w:p/>
     <w:p/>
+    <w:p/>
     <w:p>
       <w:r>
         <w:br w:type="page"/>
@@ -1419,8 +1807,9 @@
           <w:lang w:val="en-US"/>
         </w:rPr>
         <w:lastRenderedPageBreak/>
-        <w:t>Link u</w:t>
-      </w:r>
+        <w:t xml:space="preserve">Link </w:t>
+      </w:r>
+      <w:proofErr w:type="spellStart"/>
       <w:r>
         <w:rPr>
           <w:b/>
@@ -1429,8 +1818,19 @@
           <w:szCs w:val="28"/>
           <w:lang w:val="en-US"/>
         </w:rPr>
+        <w:t>u</w:t>
+      </w:r>
+      <w:r>
+        <w:rPr>
+          <w:b/>
+          <w:bCs/>
+          <w:sz w:val="28"/>
+          <w:szCs w:val="28"/>
+          <w:lang w:val="en-US"/>
+        </w:rPr>
         <w:t>tili</w:t>
       </w:r>
+      <w:proofErr w:type="spellEnd"/>
     </w:p>
     <w:p>
       <w:pPr>
@@ -1444,7 +1844,7 @@
         </w:rPr>
         <w:t xml:space="preserve">Color piker W3Cschool: </w:t>
       </w:r>
-      <w:hyperlink r:id="rId21" w:history="1">
+      <w:hyperlink r:id="rId22" w:history="1">
         <w:r>
           <w:rPr>
             <w:rStyle w:val="Collegamentoipertestuale"/>
@@ -1460,11 +1860,33 @@
           <w:lang w:val="en-US"/>
         </w:rPr>
       </w:pPr>
+      <w:proofErr w:type="spellStart"/>
       <w:r>
         <w:rPr>
           <w:lang w:val="en-US"/>
         </w:rPr>
-        <w:t>Esempi tesi AR</w:t>
+        <w:t>Esempi</w:t>
+      </w:r>
+      <w:proofErr w:type="spellEnd"/>
+      <w:r>
+        <w:rPr>
+          <w:lang w:val="en-US"/>
+        </w:rPr>
+        <w:t xml:space="preserve"> </w:t>
+      </w:r>
+      <w:proofErr w:type="spellStart"/>
+      <w:r>
+        <w:rPr>
+          <w:lang w:val="en-US"/>
+        </w:rPr>
+        <w:t>tesi</w:t>
+      </w:r>
+      <w:proofErr w:type="spellEnd"/>
+      <w:r>
+        <w:rPr>
+          <w:lang w:val="en-US"/>
+        </w:rPr>
+        <w:t xml:space="preserve"> AR</w:t>
       </w:r>
     </w:p>
     <w:p>
@@ -1478,7 +1900,7 @@
           <w:lang w:val="en-US"/>
         </w:rPr>
       </w:pPr>
-      <w:hyperlink r:id="rId22" w:history="1">
+      <w:hyperlink r:id="rId23" w:history="1">
         <w:r>
           <w:rPr>
             <w:rStyle w:val="Collegamentoipertestuale"/>
@@ -1499,7 +1921,7 @@
           <w:lang w:val="en-US"/>
         </w:rPr>
       </w:pPr>
-      <w:hyperlink r:id="rId23" w:history="1">
+      <w:hyperlink r:id="rId24" w:history="1">
         <w:r>
           <w:rPr>
             <w:rStyle w:val="Collegamentoipertestuale"/>
@@ -1520,7 +1942,7 @@
           <w:lang w:val="en-US"/>
         </w:rPr>
       </w:pPr>
-      <w:hyperlink r:id="rId24" w:history="1">
+      <w:hyperlink r:id="rId25" w:history="1">
         <w:r>
           <w:rPr>
             <w:rStyle w:val="Collegamentoipertestuale"/>
@@ -1548,7 +1970,56 @@
         <w:t>…</w:t>
       </w:r>
     </w:p>
-    <w:p/>
+    <w:p>
+      <w:pPr>
+        <w:rPr>
+          <w:lang w:val="en-US"/>
+        </w:rPr>
+      </w:pPr>
+      <w:r>
+        <w:rPr>
+          <w:lang w:val="en-US"/>
+        </w:rPr>
+        <w:t xml:space="preserve">Exporter Unity - </w:t>
+      </w:r>
+      <w:proofErr w:type="spellStart"/>
+      <w:r>
+        <w:rPr>
+          <w:lang w:val="en-US"/>
+        </w:rPr>
+        <w:t>glTF</w:t>
+      </w:r>
+      <w:proofErr w:type="spellEnd"/>
+      <w:r>
+        <w:rPr>
+          <w:lang w:val="en-US"/>
+        </w:rPr>
+        <w:t xml:space="preserve">: </w:t>
+      </w:r>
+      <w:hyperlink r:id="rId26" w:history="1">
+        <w:r>
+          <w:rPr>
+            <w:rStyle w:val="Collegamentoipertestuale"/>
+            <w:lang w:val="en-US"/>
+          </w:rPr>
+          <w:t>https://github.com/Plattar/gltf-exporter</w:t>
+        </w:r>
+      </w:hyperlink>
+    </w:p>
+    <w:p>
+      <w:pPr>
+        <w:rPr>
+          <w:lang w:val="en-US"/>
+        </w:rPr>
+      </w:pPr>
+    </w:p>
+    <w:p>
+      <w:pPr>
+        <w:rPr>
+          <w:lang w:val="en-US"/>
+        </w:rPr>
+      </w:pPr>
+    </w:p>
     <w:sectPr>
       <w:pgSz w:w="11906" w:h="16838"/>
       <w:pgMar w:top="1417" w:right="1134" w:bottom="1134" w:left="1134" w:header="708" w:footer="708" w:gutter="0"/>

</xml_diff>